<commit_message>
Final del dia - Anexos SIP parte 1
El dia tuve que restructura la forma en que lo voy a desarrollar, ya que me estuve complicando mucho y creo que por fin tengo algo claro de como realizarlo, espero no olvidarlo mañana
</commit_message>
<xml_diff>
--- a/Base de datos.docx
+++ b/Base de datos.docx
@@ -241,6 +241,7 @@
     </w:p>
     <w:p>
       <w:r>
+        <w:lastRenderedPageBreak/>
         <w:t>Una vez instalado para entrar a</w:t>
       </w:r>
       <w:r>
@@ -644,6 +645,7 @@
     </w:p>
     <w:p>
       <w:r>
+        <w:lastRenderedPageBreak/>
         <w:t xml:space="preserve">Con este usuario se puede trabajar desde consola, pero no es muy </w:t>
       </w:r>
       <w:r>
@@ -837,6 +839,7 @@
     </w:p>
     <w:p>
       <w:r>
+        <w:lastRenderedPageBreak/>
         <w:t>Ahora tocaría reiniciar el servidor para ello usaremos los sigs. comandos:</w:t>
       </w:r>
     </w:p>
@@ -1052,6 +1055,7 @@
     <w:p/>
     <w:p>
       <w:r>
+        <w:lastRenderedPageBreak/>
         <w:t xml:space="preserve">Una vez instalado el </w:t>
       </w:r>
       <w:proofErr w:type="spellStart"/>
@@ -1395,6 +1399,7 @@
     </w:p>
     <w:p>
       <w:r>
+        <w:lastRenderedPageBreak/>
         <w:t>Listo con eso habremos establecido la conexión con la base de datos del servidor.</w:t>
       </w:r>
     </w:p>
@@ -1554,6 +1559,7 @@
           <w:sz w:val="32"/>
           <w:szCs w:val="32"/>
         </w:rPr>
+        <w:lastRenderedPageBreak/>
         <w:t xml:space="preserve">Instalación de ODBC Conector para </w:t>
       </w:r>
       <w:proofErr w:type="spellStart"/>
@@ -1852,6 +1858,7 @@
     </w:p>
     <w:p>
       <w:r>
+        <w:lastRenderedPageBreak/>
         <w:t xml:space="preserve">Listo una vez descargado el </w:t>
       </w:r>
       <w:proofErr w:type="spellStart"/>
@@ -2170,6 +2177,7 @@
         <w:ind w:firstLine="708"/>
       </w:pPr>
       <w:r>
+        <w:lastRenderedPageBreak/>
         <w:t>Por último, insertamos el sig. comando:</w:t>
       </w:r>
     </w:p>
@@ -2345,6 +2353,7 @@
     </w:p>
     <w:p>
       <w:r>
+        <w:lastRenderedPageBreak/>
         <w:t>Una vez instalado actualizamos su base de datos para ello usaremos el sig. comando:</w:t>
       </w:r>
     </w:p>
@@ -2485,6 +2494,7 @@
           <w:sz w:val="32"/>
           <w:szCs w:val="32"/>
         </w:rPr>
+        <w:lastRenderedPageBreak/>
         <w:t xml:space="preserve">Configuración de </w:t>
       </w:r>
       <w:bookmarkStart w:id="1" w:name="_Hlk103098333"/>
@@ -2820,6 +2830,7 @@
           <w:sz w:val="26"/>
           <w:szCs w:val="26"/>
         </w:rPr>
+        <w:lastRenderedPageBreak/>
         <w:t>odbc.ini.</w:t>
       </w:r>
     </w:p>
@@ -3113,6 +3124,7 @@
     </w:p>
     <w:p>
       <w:r>
+        <w:lastRenderedPageBreak/>
         <w:t>Una vez hecho todo esto salvamos.</w:t>
       </w:r>
     </w:p>
@@ -3393,6 +3405,7 @@
     <w:p/>
     <w:p>
       <w:r>
+        <w:lastRenderedPageBreak/>
         <w:t>Para que haya conexión del Asterisk hacia la base de datos hay que configurar el archivo “</w:t>
       </w:r>
       <w:proofErr w:type="spellStart"/>
@@ -3717,6 +3730,7 @@
     </w:p>
     <w:p>
       <w:r>
+        <w:lastRenderedPageBreak/>
         <w:t xml:space="preserve">Después entramos en la consola Asterisk y recargamos el </w:t>
       </w:r>
       <w:proofErr w:type="spellStart"/>
@@ -3901,6 +3915,7 @@
         <w:pStyle w:val="Ttulo1"/>
       </w:pPr>
       <w:r>
+        <w:lastRenderedPageBreak/>
         <w:t>Crear base de datos</w:t>
       </w:r>
     </w:p>
@@ -4016,6 +4031,9 @@
         <w:jc w:val="center"/>
       </w:pPr>
       <w:r>
+        <w:rPr>
+          <w:noProof/>
+        </w:rPr>
         <w:drawing>
           <wp:inline distT="0" distB="0" distL="0" distR="0" wp14:anchorId="0E8FBDCA" wp14:editId="3B709532">
             <wp:extent cx="2953162" cy="1733792"/>
@@ -4053,6 +4071,2212 @@
         </w:drawing>
       </w:r>
     </w:p>
+    <w:p/>
+    <w:p/>
+    <w:p/>
+    <w:p/>
+    <w:p/>
+    <w:p/>
+    <w:p>
+      <w:pPr>
+        <w:pStyle w:val="Ttulo1"/>
+      </w:pPr>
+      <w:bookmarkStart w:id="4" w:name="_Hlk105424973"/>
+      <w:r>
+        <w:lastRenderedPageBreak/>
+        <w:t xml:space="preserve">Inserción del CDR en la base de datos usando </w:t>
+      </w:r>
+      <w:proofErr w:type="spellStart"/>
+      <w:r>
+        <w:t>cdr_adatative</w:t>
+      </w:r>
+      <w:proofErr w:type="spellEnd"/>
+      <w:r>
+        <w:t>.</w:t>
+      </w:r>
+    </w:p>
+    <w:p>
+      <w:r>
+        <w:t>Una vez hecha la conexión de Asterisk a la base de datos mediante el ODBC, lo que seguiría seria poner una aplicación dentro de la base de datos, en este caso usaremos el CDR. Recordemos el CDR se encuentra en el directorio “/</w:t>
+      </w:r>
+      <w:proofErr w:type="spellStart"/>
+      <w:r>
+        <w:t>var</w:t>
+      </w:r>
+      <w:proofErr w:type="spellEnd"/>
+      <w:r>
+        <w:t>/log/</w:t>
+      </w:r>
+      <w:proofErr w:type="spellStart"/>
+      <w:r>
+        <w:t>asterisk</w:t>
+      </w:r>
+      <w:proofErr w:type="spellEnd"/>
+      <w:r>
+        <w:t>/</w:t>
+      </w:r>
+      <w:proofErr w:type="spellStart"/>
+      <w:r>
+        <w:t>cdr-csv</w:t>
+      </w:r>
+      <w:proofErr w:type="spellEnd"/>
+      <w:r>
+        <w:t>” y después abríamos el archivo “Master.csv” y en este archivo se guardan el registro de llamadas que se efectuaba en la central telefónica, con esto haremos que los eventos se almacenen ya directamente en la base de datos, para ello necesitamos una tabla en la base de datos donde estén todos estos elementos, para ello usaremos el sig. script.</w:t>
+      </w:r>
+    </w:p>
+    <w:p/>
+    <w:p/>
+    <w:p/>
+    <w:p/>
+    <w:p/>
+    <w:p/>
+    <w:p/>
+    <w:p/>
+    <w:p/>
+    <w:p/>
+    <w:p/>
+    <w:p/>
+    <w:p/>
+    <w:p/>
+    <w:p/>
+    <w:p/>
+    <w:p/>
+    <w:p/>
+    <w:p/>
+    <w:p/>
+    <w:p/>
+    <w:p/>
+    <w:p/>
+    <w:p>
+      <w:pPr>
+        <w:rPr>
+          <w:lang w:val="en-US"/>
+        </w:rPr>
+      </w:pPr>
+      <w:r>
+        <w:rPr>
+          <w:lang w:val="en-US"/>
+        </w:rPr>
+        <w:lastRenderedPageBreak/>
+        <w:t xml:space="preserve">USE </w:t>
+      </w:r>
+      <w:proofErr w:type="spellStart"/>
+      <w:r>
+        <w:rPr>
+          <w:lang w:val="en-US"/>
+        </w:rPr>
+        <w:t>DiagnoCons</w:t>
+      </w:r>
+      <w:proofErr w:type="spellEnd"/>
+      <w:r>
+        <w:rPr>
+          <w:lang w:val="en-US"/>
+        </w:rPr>
+        <w:t>;</w:t>
+      </w:r>
+    </w:p>
+    <w:p>
+      <w:pPr>
+        <w:rPr>
+          <w:lang w:val="en-US"/>
+        </w:rPr>
+      </w:pPr>
+      <w:r>
+        <w:rPr>
+          <w:lang w:val="en-US"/>
+        </w:rPr>
+        <w:t xml:space="preserve">CREATE TABLE </w:t>
+      </w:r>
+      <w:proofErr w:type="spellStart"/>
+      <w:r>
+        <w:rPr>
+          <w:lang w:val="en-US"/>
+        </w:rPr>
+        <w:t>cdr</w:t>
+      </w:r>
+      <w:proofErr w:type="spellEnd"/>
+      <w:r>
+        <w:rPr>
+          <w:lang w:val="en-US"/>
+        </w:rPr>
+        <w:t xml:space="preserve"> (</w:t>
+      </w:r>
+    </w:p>
+    <w:p>
+      <w:pPr>
+        <w:ind w:left="708"/>
+        <w:rPr>
+          <w:lang w:val="en-US"/>
+        </w:rPr>
+      </w:pPr>
+      <w:r>
+        <w:rPr>
+          <w:lang w:val="en-US"/>
+        </w:rPr>
+        <w:t xml:space="preserve">id </w:t>
+      </w:r>
+      <w:proofErr w:type="spellStart"/>
+      <w:proofErr w:type="gramStart"/>
+      <w:r>
+        <w:rPr>
+          <w:lang w:val="en-US"/>
+        </w:rPr>
+        <w:t>bigint</w:t>
+      </w:r>
+      <w:proofErr w:type="spellEnd"/>
+      <w:r>
+        <w:rPr>
+          <w:lang w:val="en-US"/>
+        </w:rPr>
+        <w:t>(</w:t>
+      </w:r>
+      <w:proofErr w:type="gramEnd"/>
+      <w:r>
+        <w:rPr>
+          <w:lang w:val="en-US"/>
+        </w:rPr>
+        <w:t xml:space="preserve">20) NOT NULL </w:t>
+      </w:r>
+      <w:proofErr w:type="spellStart"/>
+      <w:r>
+        <w:rPr>
+          <w:lang w:val="en-US"/>
+        </w:rPr>
+        <w:t>auto_increment</w:t>
+      </w:r>
+      <w:proofErr w:type="spellEnd"/>
+      <w:r>
+        <w:rPr>
+          <w:lang w:val="en-US"/>
+        </w:rPr>
+        <w:t>,</w:t>
+      </w:r>
+    </w:p>
+    <w:p>
+      <w:pPr>
+        <w:ind w:left="708"/>
+        <w:rPr>
+          <w:lang w:val="en-US"/>
+        </w:rPr>
+      </w:pPr>
+      <w:proofErr w:type="spellStart"/>
+      <w:r>
+        <w:rPr>
+          <w:lang w:val="en-US"/>
+        </w:rPr>
+        <w:t>calldate</w:t>
+      </w:r>
+      <w:proofErr w:type="spellEnd"/>
+      <w:r>
+        <w:rPr>
+          <w:lang w:val="en-US"/>
+        </w:rPr>
+        <w:t xml:space="preserve"> datetime NOT NULL default '0000-00-00 00:00:00',</w:t>
+      </w:r>
+    </w:p>
+    <w:p>
+      <w:pPr>
+        <w:ind w:left="708"/>
+        <w:rPr>
+          <w:lang w:val="en-US"/>
+        </w:rPr>
+      </w:pPr>
+      <w:proofErr w:type="spellStart"/>
+      <w:r>
+        <w:rPr>
+          <w:lang w:val="en-US"/>
+        </w:rPr>
+        <w:t>clid</w:t>
+      </w:r>
+      <w:proofErr w:type="spellEnd"/>
+      <w:r>
+        <w:rPr>
+          <w:lang w:val="en-US"/>
+        </w:rPr>
+        <w:t xml:space="preserve"> </w:t>
+      </w:r>
+      <w:proofErr w:type="gramStart"/>
+      <w:r>
+        <w:rPr>
+          <w:lang w:val="en-US"/>
+        </w:rPr>
+        <w:t>varchar(</w:t>
+      </w:r>
+      <w:proofErr w:type="gramEnd"/>
+      <w:r>
+        <w:rPr>
+          <w:lang w:val="en-US"/>
+        </w:rPr>
+        <w:t>80) NOT NULL default '',</w:t>
+      </w:r>
+    </w:p>
+    <w:p>
+      <w:pPr>
+        <w:ind w:left="708"/>
+        <w:rPr>
+          <w:lang w:val="en-US"/>
+        </w:rPr>
+      </w:pPr>
+      <w:proofErr w:type="spellStart"/>
+      <w:r>
+        <w:rPr>
+          <w:lang w:val="en-US"/>
+        </w:rPr>
+        <w:t>src</w:t>
+      </w:r>
+      <w:proofErr w:type="spellEnd"/>
+      <w:r>
+        <w:rPr>
+          <w:lang w:val="en-US"/>
+        </w:rPr>
+        <w:t xml:space="preserve"> </w:t>
+      </w:r>
+      <w:proofErr w:type="gramStart"/>
+      <w:r>
+        <w:rPr>
+          <w:lang w:val="en-US"/>
+        </w:rPr>
+        <w:t>varchar(</w:t>
+      </w:r>
+      <w:proofErr w:type="gramEnd"/>
+      <w:r>
+        <w:rPr>
+          <w:lang w:val="en-US"/>
+        </w:rPr>
+        <w:t>80) NOT NULL default '',</w:t>
+      </w:r>
+    </w:p>
+    <w:p>
+      <w:pPr>
+        <w:ind w:left="708"/>
+        <w:rPr>
+          <w:lang w:val="en-US"/>
+        </w:rPr>
+      </w:pPr>
+      <w:proofErr w:type="spellStart"/>
+      <w:r>
+        <w:rPr>
+          <w:lang w:val="en-US"/>
+        </w:rPr>
+        <w:t>dst</w:t>
+      </w:r>
+      <w:proofErr w:type="spellEnd"/>
+      <w:r>
+        <w:rPr>
+          <w:lang w:val="en-US"/>
+        </w:rPr>
+        <w:t xml:space="preserve"> </w:t>
+      </w:r>
+      <w:proofErr w:type="gramStart"/>
+      <w:r>
+        <w:rPr>
+          <w:lang w:val="en-US"/>
+        </w:rPr>
+        <w:t>varchar(</w:t>
+      </w:r>
+      <w:proofErr w:type="gramEnd"/>
+      <w:r>
+        <w:rPr>
+          <w:lang w:val="en-US"/>
+        </w:rPr>
+        <w:t>80) NOT NULL default '',</w:t>
+      </w:r>
+    </w:p>
+    <w:p>
+      <w:pPr>
+        <w:ind w:left="708"/>
+        <w:rPr>
+          <w:lang w:val="en-US"/>
+        </w:rPr>
+      </w:pPr>
+      <w:proofErr w:type="spellStart"/>
+      <w:r>
+        <w:rPr>
+          <w:lang w:val="en-US"/>
+        </w:rPr>
+        <w:t>dcontext</w:t>
+      </w:r>
+      <w:proofErr w:type="spellEnd"/>
+      <w:r>
+        <w:rPr>
+          <w:lang w:val="en-US"/>
+        </w:rPr>
+        <w:t xml:space="preserve"> </w:t>
+      </w:r>
+      <w:proofErr w:type="gramStart"/>
+      <w:r>
+        <w:rPr>
+          <w:lang w:val="en-US"/>
+        </w:rPr>
+        <w:t>varchar(</w:t>
+      </w:r>
+      <w:proofErr w:type="gramEnd"/>
+      <w:r>
+        <w:rPr>
+          <w:lang w:val="en-US"/>
+        </w:rPr>
+        <w:t>80) NOT NULL default '',</w:t>
+      </w:r>
+    </w:p>
+    <w:p>
+      <w:pPr>
+        <w:ind w:left="708"/>
+        <w:rPr>
+          <w:lang w:val="en-US"/>
+        </w:rPr>
+      </w:pPr>
+      <w:r>
+        <w:rPr>
+          <w:lang w:val="en-US"/>
+        </w:rPr>
+        <w:t xml:space="preserve">channel </w:t>
+      </w:r>
+      <w:proofErr w:type="gramStart"/>
+      <w:r>
+        <w:rPr>
+          <w:lang w:val="en-US"/>
+        </w:rPr>
+        <w:t>varchar(</w:t>
+      </w:r>
+      <w:proofErr w:type="gramEnd"/>
+      <w:r>
+        <w:rPr>
+          <w:lang w:val="en-US"/>
+        </w:rPr>
+        <w:t>80) NOT NULL default '',</w:t>
+      </w:r>
+    </w:p>
+    <w:p>
+      <w:pPr>
+        <w:ind w:left="708"/>
+        <w:rPr>
+          <w:lang w:val="en-US"/>
+        </w:rPr>
+      </w:pPr>
+      <w:proofErr w:type="spellStart"/>
+      <w:r>
+        <w:rPr>
+          <w:lang w:val="en-US"/>
+        </w:rPr>
+        <w:t>dstchannel</w:t>
+      </w:r>
+      <w:proofErr w:type="spellEnd"/>
+      <w:r>
+        <w:rPr>
+          <w:lang w:val="en-US"/>
+        </w:rPr>
+        <w:t xml:space="preserve"> </w:t>
+      </w:r>
+      <w:proofErr w:type="gramStart"/>
+      <w:r>
+        <w:rPr>
+          <w:lang w:val="en-US"/>
+        </w:rPr>
+        <w:t>varchar(</w:t>
+      </w:r>
+      <w:proofErr w:type="gramEnd"/>
+      <w:r>
+        <w:rPr>
+          <w:lang w:val="en-US"/>
+        </w:rPr>
+        <w:t>80) NOT NULL default '',</w:t>
+      </w:r>
+    </w:p>
+    <w:p>
+      <w:pPr>
+        <w:ind w:left="708"/>
+        <w:rPr>
+          <w:lang w:val="en-US"/>
+        </w:rPr>
+      </w:pPr>
+      <w:proofErr w:type="spellStart"/>
+      <w:r>
+        <w:rPr>
+          <w:lang w:val="en-US"/>
+        </w:rPr>
+        <w:t>lastapp</w:t>
+      </w:r>
+      <w:proofErr w:type="spellEnd"/>
+      <w:r>
+        <w:rPr>
+          <w:lang w:val="en-US"/>
+        </w:rPr>
+        <w:t xml:space="preserve"> </w:t>
+      </w:r>
+      <w:proofErr w:type="gramStart"/>
+      <w:r>
+        <w:rPr>
+          <w:lang w:val="en-US"/>
+        </w:rPr>
+        <w:t>varchar(</w:t>
+      </w:r>
+      <w:proofErr w:type="gramEnd"/>
+      <w:r>
+        <w:rPr>
+          <w:lang w:val="en-US"/>
+        </w:rPr>
+        <w:t>80) NOT NULL default '',</w:t>
+      </w:r>
+    </w:p>
+    <w:p>
+      <w:pPr>
+        <w:ind w:left="708"/>
+        <w:rPr>
+          <w:lang w:val="en-US"/>
+        </w:rPr>
+      </w:pPr>
+      <w:proofErr w:type="spellStart"/>
+      <w:r>
+        <w:rPr>
+          <w:lang w:val="en-US"/>
+        </w:rPr>
+        <w:t>lastdata</w:t>
+      </w:r>
+      <w:proofErr w:type="spellEnd"/>
+      <w:r>
+        <w:rPr>
+          <w:lang w:val="en-US"/>
+        </w:rPr>
+        <w:t xml:space="preserve"> </w:t>
+      </w:r>
+      <w:proofErr w:type="gramStart"/>
+      <w:r>
+        <w:rPr>
+          <w:lang w:val="en-US"/>
+        </w:rPr>
+        <w:t>varchar(</w:t>
+      </w:r>
+      <w:proofErr w:type="gramEnd"/>
+      <w:r>
+        <w:rPr>
+          <w:lang w:val="en-US"/>
+        </w:rPr>
+        <w:t>80) NOT NULL default '',</w:t>
+      </w:r>
+    </w:p>
+    <w:p>
+      <w:pPr>
+        <w:ind w:left="708"/>
+        <w:rPr>
+          <w:lang w:val="en-US"/>
+        </w:rPr>
+      </w:pPr>
+      <w:r>
+        <w:rPr>
+          <w:lang w:val="en-US"/>
+        </w:rPr>
+        <w:t xml:space="preserve">duration </w:t>
+      </w:r>
+      <w:proofErr w:type="gramStart"/>
+      <w:r>
+        <w:rPr>
+          <w:lang w:val="en-US"/>
+        </w:rPr>
+        <w:t>int(</w:t>
+      </w:r>
+      <w:proofErr w:type="gramEnd"/>
+      <w:r>
+        <w:rPr>
+          <w:lang w:val="en-US"/>
+        </w:rPr>
+        <w:t>11) NOT NULL default '0',</w:t>
+      </w:r>
+    </w:p>
+    <w:p>
+      <w:pPr>
+        <w:ind w:left="708"/>
+        <w:rPr>
+          <w:lang w:val="en-US"/>
+        </w:rPr>
+      </w:pPr>
+      <w:proofErr w:type="spellStart"/>
+      <w:r>
+        <w:rPr>
+          <w:lang w:val="en-US"/>
+        </w:rPr>
+        <w:t>billsec</w:t>
+      </w:r>
+      <w:proofErr w:type="spellEnd"/>
+      <w:r>
+        <w:rPr>
+          <w:lang w:val="en-US"/>
+        </w:rPr>
+        <w:t xml:space="preserve"> </w:t>
+      </w:r>
+      <w:proofErr w:type="gramStart"/>
+      <w:r>
+        <w:rPr>
+          <w:lang w:val="en-US"/>
+        </w:rPr>
+        <w:t>int(</w:t>
+      </w:r>
+      <w:proofErr w:type="gramEnd"/>
+      <w:r>
+        <w:rPr>
+          <w:lang w:val="en-US"/>
+        </w:rPr>
+        <w:t>11) NOT NULL default '0',</w:t>
+      </w:r>
+    </w:p>
+    <w:p>
+      <w:pPr>
+        <w:ind w:left="708"/>
+        <w:rPr>
+          <w:lang w:val="en-US"/>
+        </w:rPr>
+      </w:pPr>
+      <w:r>
+        <w:rPr>
+          <w:lang w:val="en-US"/>
+        </w:rPr>
+        <w:t xml:space="preserve">disposition </w:t>
+      </w:r>
+      <w:proofErr w:type="gramStart"/>
+      <w:r>
+        <w:rPr>
+          <w:lang w:val="en-US"/>
+        </w:rPr>
+        <w:t>varchar(</w:t>
+      </w:r>
+      <w:proofErr w:type="gramEnd"/>
+      <w:r>
+        <w:rPr>
+          <w:lang w:val="en-US"/>
+        </w:rPr>
+        <w:t>45) NOT NULL default '',</w:t>
+      </w:r>
+    </w:p>
+    <w:p>
+      <w:pPr>
+        <w:ind w:left="708"/>
+        <w:rPr>
+          <w:lang w:val="en-US"/>
+        </w:rPr>
+      </w:pPr>
+      <w:proofErr w:type="spellStart"/>
+      <w:r>
+        <w:rPr>
+          <w:lang w:val="en-US"/>
+        </w:rPr>
+        <w:t>amaflags</w:t>
+      </w:r>
+      <w:proofErr w:type="spellEnd"/>
+      <w:r>
+        <w:rPr>
+          <w:lang w:val="en-US"/>
+        </w:rPr>
+        <w:t xml:space="preserve"> </w:t>
+      </w:r>
+      <w:proofErr w:type="gramStart"/>
+      <w:r>
+        <w:rPr>
+          <w:lang w:val="en-US"/>
+        </w:rPr>
+        <w:t>int(</w:t>
+      </w:r>
+      <w:proofErr w:type="gramEnd"/>
+      <w:r>
+        <w:rPr>
+          <w:lang w:val="en-US"/>
+        </w:rPr>
+        <w:t>11) NOT NULL default '0',</w:t>
+      </w:r>
+    </w:p>
+    <w:p>
+      <w:pPr>
+        <w:ind w:left="708"/>
+        <w:rPr>
+          <w:lang w:val="en-US"/>
+        </w:rPr>
+      </w:pPr>
+      <w:proofErr w:type="spellStart"/>
+      <w:r>
+        <w:rPr>
+          <w:lang w:val="en-US"/>
+        </w:rPr>
+        <w:t>accountcode</w:t>
+      </w:r>
+      <w:proofErr w:type="spellEnd"/>
+      <w:r>
+        <w:rPr>
+          <w:lang w:val="en-US"/>
+        </w:rPr>
+        <w:t xml:space="preserve"> </w:t>
+      </w:r>
+      <w:proofErr w:type="gramStart"/>
+      <w:r>
+        <w:rPr>
+          <w:lang w:val="en-US"/>
+        </w:rPr>
+        <w:t>varchar(</w:t>
+      </w:r>
+      <w:proofErr w:type="gramEnd"/>
+      <w:r>
+        <w:rPr>
+          <w:lang w:val="en-US"/>
+        </w:rPr>
+        <w:t>20) NOT NULL default '',</w:t>
+      </w:r>
+    </w:p>
+    <w:p>
+      <w:pPr>
+        <w:ind w:left="708"/>
+        <w:rPr>
+          <w:lang w:val="en-US"/>
+        </w:rPr>
+      </w:pPr>
+      <w:proofErr w:type="spellStart"/>
+      <w:r>
+        <w:rPr>
+          <w:lang w:val="en-US"/>
+        </w:rPr>
+        <w:t>peeraccount</w:t>
+      </w:r>
+      <w:proofErr w:type="spellEnd"/>
+      <w:r>
+        <w:rPr>
+          <w:lang w:val="en-US"/>
+        </w:rPr>
+        <w:t xml:space="preserve"> </w:t>
+      </w:r>
+      <w:proofErr w:type="gramStart"/>
+      <w:r>
+        <w:rPr>
+          <w:lang w:val="en-US"/>
+        </w:rPr>
+        <w:t>varchar(</w:t>
+      </w:r>
+      <w:proofErr w:type="gramEnd"/>
+      <w:r>
+        <w:rPr>
+          <w:lang w:val="en-US"/>
+        </w:rPr>
+        <w:t>20) NOT NULL default '',</w:t>
+      </w:r>
+    </w:p>
+    <w:p>
+      <w:pPr>
+        <w:ind w:left="708"/>
+        <w:rPr>
+          <w:lang w:val="en-US"/>
+        </w:rPr>
+      </w:pPr>
+      <w:proofErr w:type="spellStart"/>
+      <w:r>
+        <w:rPr>
+          <w:lang w:val="en-US"/>
+        </w:rPr>
+        <w:t>uniqueid</w:t>
+      </w:r>
+      <w:proofErr w:type="spellEnd"/>
+      <w:r>
+        <w:rPr>
+          <w:lang w:val="en-US"/>
+        </w:rPr>
+        <w:t xml:space="preserve"> </w:t>
+      </w:r>
+      <w:proofErr w:type="gramStart"/>
+      <w:r>
+        <w:rPr>
+          <w:lang w:val="en-US"/>
+        </w:rPr>
+        <w:t>varchar(</w:t>
+      </w:r>
+      <w:proofErr w:type="gramEnd"/>
+      <w:r>
+        <w:rPr>
+          <w:lang w:val="en-US"/>
+        </w:rPr>
+        <w:t>32) NOT NULL default '',</w:t>
+      </w:r>
+    </w:p>
+    <w:p>
+      <w:pPr>
+        <w:ind w:left="708"/>
+        <w:rPr>
+          <w:lang w:val="en-US"/>
+        </w:rPr>
+      </w:pPr>
+      <w:proofErr w:type="spellStart"/>
+      <w:r>
+        <w:rPr>
+          <w:lang w:val="en-US"/>
+        </w:rPr>
+        <w:t>linkedid</w:t>
+      </w:r>
+      <w:proofErr w:type="spellEnd"/>
+      <w:r>
+        <w:rPr>
+          <w:lang w:val="en-US"/>
+        </w:rPr>
+        <w:t xml:space="preserve"> </w:t>
+      </w:r>
+      <w:proofErr w:type="gramStart"/>
+      <w:r>
+        <w:rPr>
+          <w:lang w:val="en-US"/>
+        </w:rPr>
+        <w:t>varchar(</w:t>
+      </w:r>
+      <w:proofErr w:type="gramEnd"/>
+      <w:r>
+        <w:rPr>
+          <w:lang w:val="en-US"/>
+        </w:rPr>
+        <w:t>80) NOT NULL default '',</w:t>
+      </w:r>
+    </w:p>
+    <w:p>
+      <w:pPr>
+        <w:ind w:left="708"/>
+        <w:rPr>
+          <w:lang w:val="en-US"/>
+        </w:rPr>
+      </w:pPr>
+      <w:proofErr w:type="spellStart"/>
+      <w:r>
+        <w:rPr>
+          <w:lang w:val="en-US"/>
+        </w:rPr>
+        <w:t>userfield</w:t>
+      </w:r>
+      <w:proofErr w:type="spellEnd"/>
+      <w:r>
+        <w:rPr>
+          <w:lang w:val="en-US"/>
+        </w:rPr>
+        <w:t xml:space="preserve"> </w:t>
+      </w:r>
+      <w:proofErr w:type="gramStart"/>
+      <w:r>
+        <w:rPr>
+          <w:lang w:val="en-US"/>
+        </w:rPr>
+        <w:t>varchar(</w:t>
+      </w:r>
+      <w:proofErr w:type="gramEnd"/>
+      <w:r>
+        <w:rPr>
+          <w:lang w:val="en-US"/>
+        </w:rPr>
+        <w:t>255) NOT NULL default '',</w:t>
+      </w:r>
+    </w:p>
+    <w:p>
+      <w:pPr>
+        <w:rPr>
+          <w:lang w:val="en-US"/>
+        </w:rPr>
+      </w:pPr>
+      <w:r>
+        <w:rPr>
+          <w:lang w:val="en-US"/>
+        </w:rPr>
+        <w:t>PRIMARY KEY (`id`),</w:t>
+      </w:r>
+    </w:p>
+    <w:p>
+      <w:pPr>
+        <w:rPr>
+          <w:lang w:val="en-US"/>
+        </w:rPr>
+      </w:pPr>
+      <w:r>
+        <w:rPr>
+          <w:lang w:val="en-US"/>
+        </w:rPr>
+        <w:t xml:space="preserve">KEY </w:t>
+      </w:r>
+      <w:proofErr w:type="spellStart"/>
+      <w:r>
+        <w:rPr>
+          <w:lang w:val="en-US"/>
+        </w:rPr>
+        <w:t>callerid</w:t>
+      </w:r>
+      <w:proofErr w:type="spellEnd"/>
+      <w:r>
+        <w:rPr>
+          <w:lang w:val="en-US"/>
+        </w:rPr>
+        <w:t xml:space="preserve"> (</w:t>
+      </w:r>
+      <w:proofErr w:type="spellStart"/>
+      <w:r>
+        <w:rPr>
+          <w:lang w:val="en-US"/>
+        </w:rPr>
+        <w:t>clid</w:t>
+      </w:r>
+      <w:proofErr w:type="spellEnd"/>
+      <w:r>
+        <w:rPr>
+          <w:lang w:val="en-US"/>
+        </w:rPr>
+        <w:t>)</w:t>
+      </w:r>
+    </w:p>
+    <w:p>
+      <w:r>
+        <w:t>);</w:t>
+      </w:r>
+    </w:p>
+    <w:p/>
+    <w:p/>
+    <w:p/>
+    <w:p/>
+    <w:p/>
+    <w:p>
+      <w:r>
+        <w:lastRenderedPageBreak/>
+        <w:t xml:space="preserve">En </w:t>
+      </w:r>
+      <w:proofErr w:type="spellStart"/>
+      <w:r>
+        <w:t>dbeaver</w:t>
+      </w:r>
+      <w:proofErr w:type="spellEnd"/>
+      <w:r>
+        <w:t xml:space="preserve"> haremos lo primero que haremos será, hacer </w:t>
+      </w:r>
+      <w:proofErr w:type="spellStart"/>
+      <w:r>
+        <w:t>click</w:t>
+      </w:r>
+      <w:proofErr w:type="spellEnd"/>
+      <w:r>
+        <w:t xml:space="preserve"> derecho en nuestra base de datos y después hacer </w:t>
+      </w:r>
+      <w:proofErr w:type="spellStart"/>
+      <w:r>
+        <w:t>click</w:t>
+      </w:r>
+      <w:proofErr w:type="spellEnd"/>
+      <w:r>
+        <w:t xml:space="preserve"> donde dice “Editor SQL” y luego “Script SQL”</w:t>
+      </w:r>
+    </w:p>
+    <w:p>
+      <w:pPr>
+        <w:ind w:firstLine="708"/>
+        <w:jc w:val="center"/>
+      </w:pPr>
+      <w:r>
+        <w:rPr>
+          <w:noProof/>
+        </w:rPr>
+        <w:drawing>
+          <wp:inline distT="0" distB="0" distL="0" distR="0" wp14:anchorId="2B0AD3C5" wp14:editId="596AF911">
+            <wp:extent cx="3664068" cy="2814452"/>
+            <wp:effectExtent l="0" t="0" r="0" b="5080"/>
+            <wp:docPr id="25" name="Imagen 25"/>
+            <wp:cNvGraphicFramePr>
+              <a:graphicFrameLocks xmlns:a="http://schemas.openxmlformats.org/drawingml/2006/main" noChangeAspect="1"/>
+            </wp:cNvGraphicFramePr>
+            <a:graphic xmlns:a="http://schemas.openxmlformats.org/drawingml/2006/main">
+              <a:graphicData uri="http://schemas.openxmlformats.org/drawingml/2006/picture">
+                <pic:pic xmlns:pic="http://schemas.openxmlformats.org/drawingml/2006/picture">
+                  <pic:nvPicPr>
+                    <pic:cNvPr id="1" name=""/>
+                    <pic:cNvPicPr/>
+                  </pic:nvPicPr>
+                  <pic:blipFill rotWithShape="1">
+                    <a:blip r:embed="rId37"/>
+                    <a:srcRect l="17991" t="23331" r="52813" b="36797"/>
+                    <a:stretch/>
+                  </pic:blipFill>
+                  <pic:spPr bwMode="auto">
+                    <a:xfrm>
+                      <a:off x="0" y="0"/>
+                      <a:ext cx="3685691" cy="2831061"/>
+                    </a:xfrm>
+                    <a:prstGeom prst="rect">
+                      <a:avLst/>
+                    </a:prstGeom>
+                    <a:ln>
+                      <a:noFill/>
+                    </a:ln>
+                    <a:extLst>
+                      <a:ext uri="{53640926-AAD7-44D8-BBD7-CCE9431645EC}">
+                        <a14:shadowObscured xmlns:a14="http://schemas.microsoft.com/office/drawing/2010/main"/>
+                      </a:ext>
+                    </a:extLst>
+                  </pic:spPr>
+                </pic:pic>
+              </a:graphicData>
+            </a:graphic>
+          </wp:inline>
+        </w:drawing>
+      </w:r>
+    </w:p>
+    <w:p>
+      <w:r>
+        <w:t>Se abrirá el editor y pegaremos el primer apartado que seria “USE demo;” que le indicaría que use la base de datos “demo”, después lo corremos con el botón de “Ejecutar comando SQL”.</w:t>
+      </w:r>
+    </w:p>
+    <w:p>
+      <w:pPr>
+        <w:ind w:firstLine="708"/>
+        <w:jc w:val="center"/>
+      </w:pPr>
+      <w:r>
+        <w:drawing>
+          <wp:inline distT="0" distB="0" distL="0" distR="0" wp14:anchorId="62DC2C11" wp14:editId="7AA32AA3">
+            <wp:extent cx="4166559" cy="2190420"/>
+            <wp:effectExtent l="0" t="0" r="5715" b="635"/>
+            <wp:docPr id="5" name="Imagen 5"/>
+            <wp:cNvGraphicFramePr>
+              <a:graphicFrameLocks xmlns:a="http://schemas.openxmlformats.org/drawingml/2006/main" noChangeAspect="1"/>
+            </wp:cNvGraphicFramePr>
+            <a:graphic xmlns:a="http://schemas.openxmlformats.org/drawingml/2006/main">
+              <a:graphicData uri="http://schemas.openxmlformats.org/drawingml/2006/picture">
+                <pic:pic xmlns:pic="http://schemas.openxmlformats.org/drawingml/2006/picture">
+                  <pic:nvPicPr>
+                    <pic:cNvPr id="1" name=""/>
+                    <pic:cNvPicPr/>
+                  </pic:nvPicPr>
+                  <pic:blipFill>
+                    <a:blip r:embed="rId38"/>
+                    <a:stretch>
+                      <a:fillRect/>
+                    </a:stretch>
+                  </pic:blipFill>
+                  <pic:spPr>
+                    <a:xfrm>
+                      <a:off x="0" y="0"/>
+                      <a:ext cx="4176615" cy="2195707"/>
+                    </a:xfrm>
+                    <a:prstGeom prst="rect">
+                      <a:avLst/>
+                    </a:prstGeom>
+                  </pic:spPr>
+                </pic:pic>
+              </a:graphicData>
+            </a:graphic>
+          </wp:inline>
+        </w:drawing>
+      </w:r>
+    </w:p>
+    <w:p>
+      <w:pPr>
+        <w:ind w:firstLine="708"/>
+        <w:jc w:val="center"/>
+      </w:pPr>
+    </w:p>
+    <w:p>
+      <w:pPr>
+        <w:ind w:firstLine="708"/>
+        <w:jc w:val="center"/>
+      </w:pPr>
+    </w:p>
+    <w:p>
+      <w:pPr>
+        <w:ind w:firstLine="708"/>
+        <w:jc w:val="center"/>
+      </w:pPr>
+    </w:p>
+    <w:p>
+      <w:pPr>
+        <w:ind w:firstLine="708"/>
+        <w:jc w:val="center"/>
+      </w:pPr>
+    </w:p>
+    <w:p>
+      <w:pPr>
+        <w:ind w:firstLine="708"/>
+        <w:jc w:val="center"/>
+      </w:pPr>
+    </w:p>
+    <w:p>
+      <w:pPr>
+        <w:ind w:firstLine="708"/>
+        <w:jc w:val="center"/>
+      </w:pPr>
+    </w:p>
+    <w:p>
+      <w:pPr>
+        <w:ind w:firstLine="708"/>
+        <w:jc w:val="center"/>
+      </w:pPr>
+    </w:p>
+    <w:p>
+      <w:r>
+        <w:lastRenderedPageBreak/>
+        <w:t>Luego ejecutamos el resto del script.</w:t>
+      </w:r>
+    </w:p>
+    <w:p>
+      <w:pPr>
+        <w:ind w:firstLine="708"/>
+        <w:jc w:val="center"/>
+      </w:pPr>
+      <w:r>
+        <w:drawing>
+          <wp:inline distT="0" distB="0" distL="0" distR="0" wp14:anchorId="04404B86" wp14:editId="44EE2570">
+            <wp:extent cx="3131388" cy="3405969"/>
+            <wp:effectExtent l="0" t="0" r="0" b="4445"/>
+            <wp:docPr id="12" name="Imagen 12"/>
+            <wp:cNvGraphicFramePr>
+              <a:graphicFrameLocks xmlns:a="http://schemas.openxmlformats.org/drawingml/2006/main" noChangeAspect="1"/>
+            </wp:cNvGraphicFramePr>
+            <a:graphic xmlns:a="http://schemas.openxmlformats.org/drawingml/2006/main">
+              <a:graphicData uri="http://schemas.openxmlformats.org/drawingml/2006/picture">
+                <pic:pic xmlns:pic="http://schemas.openxmlformats.org/drawingml/2006/picture">
+                  <pic:nvPicPr>
+                    <pic:cNvPr id="1" name=""/>
+                    <pic:cNvPicPr/>
+                  </pic:nvPicPr>
+                  <pic:blipFill>
+                    <a:blip r:embed="rId39"/>
+                    <a:stretch>
+                      <a:fillRect/>
+                    </a:stretch>
+                  </pic:blipFill>
+                  <pic:spPr>
+                    <a:xfrm>
+                      <a:off x="0" y="0"/>
+                      <a:ext cx="3143294" cy="3418919"/>
+                    </a:xfrm>
+                    <a:prstGeom prst="rect">
+                      <a:avLst/>
+                    </a:prstGeom>
+                  </pic:spPr>
+                </pic:pic>
+              </a:graphicData>
+            </a:graphic>
+          </wp:inline>
+        </w:drawing>
+      </w:r>
+    </w:p>
+    <w:p>
+      <w:r>
+        <w:t xml:space="preserve">Con esto ya </w:t>
+      </w:r>
+      <w:proofErr w:type="spellStart"/>
+      <w:r>
+        <w:t>abremos</w:t>
+      </w:r>
+      <w:proofErr w:type="spellEnd"/>
+      <w:r>
+        <w:t xml:space="preserve"> creado nuestra tabla CDR, después en la base de datos </w:t>
+      </w:r>
+      <w:r>
+        <w:t>“</w:t>
+      </w:r>
+      <w:proofErr w:type="spellStart"/>
+      <w:r>
+        <w:t>DiagnoCons</w:t>
+      </w:r>
+      <w:proofErr w:type="spellEnd"/>
+      <w:r>
+        <w:t>”</w:t>
+      </w:r>
+      <w:r>
+        <w:t xml:space="preserve"> le damos en “Renovar” y nos aparecerá la tabla.</w:t>
+      </w:r>
+    </w:p>
+    <w:p>
+      <w:pPr>
+        <w:ind w:firstLine="708"/>
+        <w:jc w:val="center"/>
+      </w:pPr>
+      <w:r>
+        <w:rPr>
+          <w:noProof/>
+        </w:rPr>
+        <w:drawing>
+          <wp:inline distT="0" distB="0" distL="0" distR="0" wp14:anchorId="1DFABE79" wp14:editId="1F4C60E3">
+            <wp:extent cx="2750660" cy="2769079"/>
+            <wp:effectExtent l="0" t="0" r="0" b="0"/>
+            <wp:docPr id="13" name="Imagen 13"/>
+            <wp:cNvGraphicFramePr>
+              <a:graphicFrameLocks xmlns:a="http://schemas.openxmlformats.org/drawingml/2006/main" noChangeAspect="1"/>
+            </wp:cNvGraphicFramePr>
+            <a:graphic xmlns:a="http://schemas.openxmlformats.org/drawingml/2006/main">
+              <a:graphicData uri="http://schemas.openxmlformats.org/drawingml/2006/picture">
+                <pic:pic xmlns:pic="http://schemas.openxmlformats.org/drawingml/2006/picture">
+                  <pic:nvPicPr>
+                    <pic:cNvPr id="1" name=""/>
+                    <pic:cNvPicPr/>
+                  </pic:nvPicPr>
+                  <pic:blipFill rotWithShape="1">
+                    <a:blip r:embed="rId40"/>
+                    <a:srcRect l="50417" t="15850" r="26069" b="42064"/>
+                    <a:stretch/>
+                  </pic:blipFill>
+                  <pic:spPr bwMode="auto">
+                    <a:xfrm>
+                      <a:off x="0" y="0"/>
+                      <a:ext cx="2763022" cy="2781524"/>
+                    </a:xfrm>
+                    <a:prstGeom prst="rect">
+                      <a:avLst/>
+                    </a:prstGeom>
+                    <a:ln>
+                      <a:noFill/>
+                    </a:ln>
+                    <a:extLst>
+                      <a:ext uri="{53640926-AAD7-44D8-BBD7-CCE9431645EC}">
+                        <a14:shadowObscured xmlns:a14="http://schemas.microsoft.com/office/drawing/2010/main"/>
+                      </a:ext>
+                    </a:extLst>
+                  </pic:spPr>
+                </pic:pic>
+              </a:graphicData>
+            </a:graphic>
+          </wp:inline>
+        </w:drawing>
+      </w:r>
+    </w:p>
+    <w:p>
+      <w:pPr>
+        <w:ind w:firstLine="708"/>
+        <w:jc w:val="center"/>
+      </w:pPr>
+      <w:r>
+        <w:drawing>
+          <wp:inline distT="0" distB="0" distL="0" distR="0" wp14:anchorId="4D2A0640" wp14:editId="603EB232">
+            <wp:extent cx="2705478" cy="733527"/>
+            <wp:effectExtent l="0" t="0" r="0" b="9525"/>
+            <wp:docPr id="14" name="Imagen 14"/>
+            <wp:cNvGraphicFramePr>
+              <a:graphicFrameLocks xmlns:a="http://schemas.openxmlformats.org/drawingml/2006/main" noChangeAspect="1"/>
+            </wp:cNvGraphicFramePr>
+            <a:graphic xmlns:a="http://schemas.openxmlformats.org/drawingml/2006/main">
+              <a:graphicData uri="http://schemas.openxmlformats.org/drawingml/2006/picture">
+                <pic:pic xmlns:pic="http://schemas.openxmlformats.org/drawingml/2006/picture">
+                  <pic:nvPicPr>
+                    <pic:cNvPr id="1" name=""/>
+                    <pic:cNvPicPr/>
+                  </pic:nvPicPr>
+                  <pic:blipFill>
+                    <a:blip r:embed="rId41"/>
+                    <a:stretch>
+                      <a:fillRect/>
+                    </a:stretch>
+                  </pic:blipFill>
+                  <pic:spPr>
+                    <a:xfrm>
+                      <a:off x="0" y="0"/>
+                      <a:ext cx="2705478" cy="733527"/>
+                    </a:xfrm>
+                    <a:prstGeom prst="rect">
+                      <a:avLst/>
+                    </a:prstGeom>
+                  </pic:spPr>
+                </pic:pic>
+              </a:graphicData>
+            </a:graphic>
+          </wp:inline>
+        </w:drawing>
+      </w:r>
+    </w:p>
+    <w:p>
+      <w:r>
+        <w:lastRenderedPageBreak/>
+        <w:t xml:space="preserve">Si le hacemos </w:t>
+      </w:r>
+      <w:proofErr w:type="spellStart"/>
+      <w:r>
+        <w:t>click</w:t>
+      </w:r>
+      <w:proofErr w:type="spellEnd"/>
+      <w:r>
+        <w:t xml:space="preserve"> a la tabla CDR y nos vamos a “Datos” veremos que </w:t>
+      </w:r>
+      <w:r>
+        <w:t>está</w:t>
+      </w:r>
+      <w:r>
+        <w:t xml:space="preserve"> vacía y si vamos a “Propiedades” veremos los campos de la tabla.</w:t>
+      </w:r>
+    </w:p>
+    <w:p>
+      <w:r>
+        <w:rPr>
+          <w:noProof/>
+        </w:rPr>
+        <w:drawing>
+          <wp:inline distT="0" distB="0" distL="0" distR="0" wp14:anchorId="2BE9A8DC" wp14:editId="3DFFD737">
+            <wp:extent cx="5612130" cy="1295400"/>
+            <wp:effectExtent l="0" t="0" r="7620" b="0"/>
+            <wp:docPr id="47" name="Imagen 47"/>
+            <wp:cNvGraphicFramePr>
+              <a:graphicFrameLocks xmlns:a="http://schemas.openxmlformats.org/drawingml/2006/main" noChangeAspect="1"/>
+            </wp:cNvGraphicFramePr>
+            <a:graphic xmlns:a="http://schemas.openxmlformats.org/drawingml/2006/main">
+              <a:graphicData uri="http://schemas.openxmlformats.org/drawingml/2006/picture">
+                <pic:pic xmlns:pic="http://schemas.openxmlformats.org/drawingml/2006/picture">
+                  <pic:nvPicPr>
+                    <pic:cNvPr id="1" name=""/>
+                    <pic:cNvPicPr/>
+                  </pic:nvPicPr>
+                  <pic:blipFill>
+                    <a:blip r:embed="rId42"/>
+                    <a:stretch>
+                      <a:fillRect/>
+                    </a:stretch>
+                  </pic:blipFill>
+                  <pic:spPr>
+                    <a:xfrm>
+                      <a:off x="0" y="0"/>
+                      <a:ext cx="5612130" cy="1295400"/>
+                    </a:xfrm>
+                    <a:prstGeom prst="rect">
+                      <a:avLst/>
+                    </a:prstGeom>
+                  </pic:spPr>
+                </pic:pic>
+              </a:graphicData>
+            </a:graphic>
+          </wp:inline>
+        </w:drawing>
+      </w:r>
+    </w:p>
+    <w:p>
+      <w:r>
+        <w:rPr>
+          <w:noProof/>
+        </w:rPr>
+        <w:drawing>
+          <wp:inline distT="0" distB="0" distL="0" distR="0" wp14:anchorId="1AF023E9" wp14:editId="099E6DB3">
+            <wp:extent cx="5612130" cy="3655695"/>
+            <wp:effectExtent l="0" t="0" r="7620" b="1905"/>
+            <wp:docPr id="50" name="Imagen 50"/>
+            <wp:cNvGraphicFramePr>
+              <a:graphicFrameLocks xmlns:a="http://schemas.openxmlformats.org/drawingml/2006/main" noChangeAspect="1"/>
+            </wp:cNvGraphicFramePr>
+            <a:graphic xmlns:a="http://schemas.openxmlformats.org/drawingml/2006/main">
+              <a:graphicData uri="http://schemas.openxmlformats.org/drawingml/2006/picture">
+                <pic:pic xmlns:pic="http://schemas.openxmlformats.org/drawingml/2006/picture">
+                  <pic:nvPicPr>
+                    <pic:cNvPr id="1" name=""/>
+                    <pic:cNvPicPr/>
+                  </pic:nvPicPr>
+                  <pic:blipFill>
+                    <a:blip r:embed="rId43"/>
+                    <a:stretch>
+                      <a:fillRect/>
+                    </a:stretch>
+                  </pic:blipFill>
+                  <pic:spPr>
+                    <a:xfrm>
+                      <a:off x="0" y="0"/>
+                      <a:ext cx="5612130" cy="3655695"/>
+                    </a:xfrm>
+                    <a:prstGeom prst="rect">
+                      <a:avLst/>
+                    </a:prstGeom>
+                  </pic:spPr>
+                </pic:pic>
+              </a:graphicData>
+            </a:graphic>
+          </wp:inline>
+        </w:drawing>
+      </w:r>
+    </w:p>
+    <w:p/>
+    <w:p/>
+    <w:p/>
+    <w:p/>
+    <w:p/>
+    <w:p>
+      <w:pPr>
+        <w:spacing w:line="240" w:lineRule="auto"/>
+      </w:pPr>
+      <w:r>
+        <w:t>Una vez creado la tabla vamos al directorio “/</w:t>
+      </w:r>
+      <w:proofErr w:type="spellStart"/>
+      <w:r>
+        <w:t>etc</w:t>
+      </w:r>
+      <w:proofErr w:type="spellEnd"/>
+      <w:r>
+        <w:t>/</w:t>
+      </w:r>
+      <w:proofErr w:type="spellStart"/>
+      <w:r>
+        <w:t>asterisk</w:t>
+      </w:r>
+      <w:proofErr w:type="spellEnd"/>
+      <w:r>
+        <w:t>/”, recordemos ya la conexión está hecha y dicha conexión la tenemos identificada como “</w:t>
+      </w:r>
+      <w:proofErr w:type="spellStart"/>
+      <w:r>
+        <w:t>asterisk</w:t>
+      </w:r>
+      <w:proofErr w:type="spellEnd"/>
+      <w:r>
+        <w:t>” en el archivo “</w:t>
+      </w:r>
+      <w:proofErr w:type="spellStart"/>
+      <w:r>
+        <w:t>res_odbc.conf</w:t>
+      </w:r>
+      <w:proofErr w:type="spellEnd"/>
+      <w:r>
+        <w:t>”, ahora cada aplicación va a usar esta conexión “</w:t>
+      </w:r>
+      <w:proofErr w:type="spellStart"/>
+      <w:r>
+        <w:t>asterisk</w:t>
+      </w:r>
+      <w:proofErr w:type="spellEnd"/>
+      <w:r>
+        <w:t>”, para grabar el CDR en la base de datos el archivo que usaremos será el “</w:t>
+      </w:r>
+      <w:proofErr w:type="spellStart"/>
+      <w:r>
+        <w:t>cdr_adatative_odbc.conf</w:t>
+      </w:r>
+      <w:proofErr w:type="spellEnd"/>
+      <w:r>
+        <w:t>”, para ingresar al archivo usaremos el sig. comando:</w:t>
+      </w:r>
+    </w:p>
+    <w:p>
+      <w:pPr>
+        <w:spacing w:line="240" w:lineRule="auto"/>
+      </w:pPr>
+      <w:r>
+        <w:tab/>
+      </w:r>
+      <w:r>
+        <w:rPr>
+          <w:highlight w:val="yellow"/>
+        </w:rPr>
+        <w:t xml:space="preserve">nano </w:t>
+      </w:r>
+      <w:proofErr w:type="spellStart"/>
+      <w:r>
+        <w:rPr>
+          <w:highlight w:val="yellow"/>
+        </w:rPr>
+        <w:t>cdr_adaptative_odbc.conf</w:t>
+      </w:r>
+      <w:proofErr w:type="spellEnd"/>
+    </w:p>
+    <w:p>
+      <w:pPr>
+        <w:spacing w:line="240" w:lineRule="auto"/>
+        <w:ind w:firstLine="708"/>
+        <w:jc w:val="center"/>
+      </w:pPr>
+      <w:r>
+        <w:rPr>
+          <w:noProof/>
+        </w:rPr>
+        <w:lastRenderedPageBreak/>
+        <w:drawing>
+          <wp:inline distT="0" distB="0" distL="0" distR="0" wp14:anchorId="1DE32D84" wp14:editId="2F55F15A">
+            <wp:extent cx="4219575" cy="2667432"/>
+            <wp:effectExtent l="0" t="0" r="0" b="0"/>
+            <wp:docPr id="52" name="Imagen 52"/>
+            <wp:cNvGraphicFramePr>
+              <a:graphicFrameLocks xmlns:a="http://schemas.openxmlformats.org/drawingml/2006/main" noChangeAspect="1"/>
+            </wp:cNvGraphicFramePr>
+            <a:graphic xmlns:a="http://schemas.openxmlformats.org/drawingml/2006/main">
+              <a:graphicData uri="http://schemas.openxmlformats.org/drawingml/2006/picture">
+                <pic:pic xmlns:pic="http://schemas.openxmlformats.org/drawingml/2006/picture">
+                  <pic:nvPicPr>
+                    <pic:cNvPr id="1" name=""/>
+                    <pic:cNvPicPr/>
+                  </pic:nvPicPr>
+                  <pic:blipFill>
+                    <a:blip r:embed="rId44"/>
+                    <a:stretch>
+                      <a:fillRect/>
+                    </a:stretch>
+                  </pic:blipFill>
+                  <pic:spPr>
+                    <a:xfrm>
+                      <a:off x="0" y="0"/>
+                      <a:ext cx="4223238" cy="2669747"/>
+                    </a:xfrm>
+                    <a:prstGeom prst="rect">
+                      <a:avLst/>
+                    </a:prstGeom>
+                  </pic:spPr>
+                </pic:pic>
+              </a:graphicData>
+            </a:graphic>
+          </wp:inline>
+        </w:drawing>
+      </w:r>
+    </w:p>
+    <w:p>
+      <w:pPr>
+        <w:spacing w:line="240" w:lineRule="auto"/>
+      </w:pPr>
+      <w:r>
+        <w:t xml:space="preserve">Después como siempre lo moveremos a un </w:t>
+      </w:r>
+      <w:proofErr w:type="spellStart"/>
+      <w:r>
+        <w:t>bak</w:t>
+      </w:r>
+      <w:proofErr w:type="spellEnd"/>
+      <w:r>
+        <w:t xml:space="preserve"> con el sig. comando:</w:t>
+      </w:r>
+    </w:p>
+    <w:p>
+      <w:pPr>
+        <w:spacing w:line="240" w:lineRule="auto"/>
+        <w:rPr>
+          <w:lang w:val="en-US"/>
+        </w:rPr>
+      </w:pPr>
+      <w:r>
+        <w:tab/>
+      </w:r>
+      <w:r>
+        <w:rPr>
+          <w:highlight w:val="yellow"/>
+          <w:lang w:val="en-US"/>
+        </w:rPr>
+        <w:t xml:space="preserve">mv </w:t>
+      </w:r>
+      <w:proofErr w:type="spellStart"/>
+      <w:r>
+        <w:rPr>
+          <w:highlight w:val="yellow"/>
+          <w:lang w:val="en-US"/>
+        </w:rPr>
+        <w:t>cdr_adaptative_odbc.conf</w:t>
+      </w:r>
+      <w:proofErr w:type="spellEnd"/>
+      <w:r>
+        <w:rPr>
+          <w:highlight w:val="yellow"/>
+          <w:lang w:val="en-US"/>
+        </w:rPr>
+        <w:t xml:space="preserve"> </w:t>
+      </w:r>
+      <w:proofErr w:type="spellStart"/>
+      <w:r>
+        <w:rPr>
+          <w:highlight w:val="yellow"/>
+          <w:lang w:val="en-US"/>
+        </w:rPr>
+        <w:t>cdr_adaptative_odbc.conf.bak</w:t>
+      </w:r>
+      <w:proofErr w:type="spellEnd"/>
+    </w:p>
+    <w:p>
+      <w:pPr>
+        <w:spacing w:line="240" w:lineRule="auto"/>
+      </w:pPr>
+      <w:r>
+        <w:t>Luego un</w:t>
+      </w:r>
+      <w:r>
+        <w:t xml:space="preserve"> nuevo</w:t>
+      </w:r>
+      <w:r>
+        <w:t xml:space="preserve"> archiv</w:t>
+      </w:r>
+      <w:r>
+        <w:t>o</w:t>
+      </w:r>
+      <w:r>
+        <w:t xml:space="preserve"> </w:t>
+      </w:r>
+      <w:r>
+        <w:t>“</w:t>
+      </w:r>
+      <w:proofErr w:type="spellStart"/>
+      <w:r>
+        <w:t>cdr_adaptive_odbc.conf</w:t>
+      </w:r>
+      <w:proofErr w:type="spellEnd"/>
+      <w:r>
+        <w:t>” con el sig. comando:</w:t>
+      </w:r>
+    </w:p>
+    <w:p>
+      <w:pPr>
+        <w:spacing w:line="240" w:lineRule="auto"/>
+        <w:ind w:firstLine="708"/>
+      </w:pPr>
+      <w:r>
+        <w:rPr>
+          <w:highlight w:val="yellow"/>
+        </w:rPr>
+        <w:t xml:space="preserve">nano </w:t>
+      </w:r>
+      <w:proofErr w:type="spellStart"/>
+      <w:r>
+        <w:rPr>
+          <w:highlight w:val="yellow"/>
+        </w:rPr>
+        <w:t>cdr_adaptive_odbc.conf</w:t>
+      </w:r>
+      <w:proofErr w:type="spellEnd"/>
+    </w:p>
+    <w:p>
+      <w:pPr>
+        <w:spacing w:line="240" w:lineRule="auto"/>
+        <w:ind w:firstLine="708"/>
+        <w:jc w:val="center"/>
+      </w:pPr>
+      <w:r>
+        <w:rPr>
+          <w:noProof/>
+        </w:rPr>
+        <w:drawing>
+          <wp:inline distT="0" distB="0" distL="0" distR="0" wp14:anchorId="0F18DFB7" wp14:editId="484B3709">
+            <wp:extent cx="4130985" cy="2619375"/>
+            <wp:effectExtent l="0" t="0" r="3175" b="0"/>
+            <wp:docPr id="53" name="Imagen 53"/>
+            <wp:cNvGraphicFramePr>
+              <a:graphicFrameLocks xmlns:a="http://schemas.openxmlformats.org/drawingml/2006/main" noChangeAspect="1"/>
+            </wp:cNvGraphicFramePr>
+            <a:graphic xmlns:a="http://schemas.openxmlformats.org/drawingml/2006/main">
+              <a:graphicData uri="http://schemas.openxmlformats.org/drawingml/2006/picture">
+                <pic:pic xmlns:pic="http://schemas.openxmlformats.org/drawingml/2006/picture">
+                  <pic:nvPicPr>
+                    <pic:cNvPr id="1" name=""/>
+                    <pic:cNvPicPr/>
+                  </pic:nvPicPr>
+                  <pic:blipFill>
+                    <a:blip r:embed="rId45"/>
+                    <a:stretch>
+                      <a:fillRect/>
+                    </a:stretch>
+                  </pic:blipFill>
+                  <pic:spPr>
+                    <a:xfrm>
+                      <a:off x="0" y="0"/>
+                      <a:ext cx="4137490" cy="2623500"/>
+                    </a:xfrm>
+                    <a:prstGeom prst="rect">
+                      <a:avLst/>
+                    </a:prstGeom>
+                  </pic:spPr>
+                </pic:pic>
+              </a:graphicData>
+            </a:graphic>
+          </wp:inline>
+        </w:drawing>
+      </w:r>
+    </w:p>
+    <w:p>
+      <w:pPr>
+        <w:spacing w:line="240" w:lineRule="auto"/>
+        <w:ind w:firstLine="708"/>
+        <w:jc w:val="center"/>
+      </w:pPr>
+    </w:p>
+    <w:p>
+      <w:pPr>
+        <w:spacing w:line="240" w:lineRule="auto"/>
+        <w:ind w:firstLine="708"/>
+        <w:jc w:val="center"/>
+      </w:pPr>
+    </w:p>
+    <w:p>
+      <w:pPr>
+        <w:spacing w:line="240" w:lineRule="auto"/>
+      </w:pPr>
+      <w:r>
+        <w:t>Cada aplicación se modifica su archivo o su configuración propia. Después escribiremos lo sig.:</w:t>
+      </w:r>
+    </w:p>
+    <w:p>
+      <w:pPr>
+        <w:spacing w:line="240" w:lineRule="auto"/>
+      </w:pPr>
+      <w:r>
+        <w:tab/>
+      </w:r>
+      <w:r>
+        <w:rPr>
+          <w:highlight w:val="yellow"/>
+        </w:rPr>
+        <w:t>[</w:t>
+      </w:r>
+      <w:proofErr w:type="spellStart"/>
+      <w:r>
+        <w:rPr>
+          <w:highlight w:val="yellow"/>
+        </w:rPr>
+        <w:t>cdr_asterisk</w:t>
+      </w:r>
+      <w:proofErr w:type="spellEnd"/>
+      <w:r>
+        <w:rPr>
+          <w:highlight w:val="yellow"/>
+        </w:rPr>
+        <w:t>]</w:t>
+      </w:r>
+      <w:r>
+        <w:t xml:space="preserve"> (Nombre de la conexión)</w:t>
+      </w:r>
+    </w:p>
+    <w:p>
+      <w:pPr>
+        <w:spacing w:line="240" w:lineRule="auto"/>
+      </w:pPr>
+      <w:r>
+        <w:tab/>
+      </w:r>
+      <w:proofErr w:type="spellStart"/>
+      <w:r>
+        <w:rPr>
+          <w:highlight w:val="yellow"/>
+        </w:rPr>
+        <w:t>connection</w:t>
+      </w:r>
+      <w:proofErr w:type="spellEnd"/>
+      <w:r>
+        <w:rPr>
+          <w:highlight w:val="yellow"/>
+        </w:rPr>
+        <w:t>=</w:t>
+      </w:r>
+      <w:proofErr w:type="spellStart"/>
+      <w:r>
+        <w:rPr>
+          <w:highlight w:val="yellow"/>
+        </w:rPr>
+        <w:t>asterisk</w:t>
+      </w:r>
+      <w:proofErr w:type="spellEnd"/>
+      <w:r>
+        <w:t xml:space="preserve"> (</w:t>
+      </w:r>
+      <w:r>
+        <w:t>C</w:t>
+      </w:r>
+      <w:r>
+        <w:t xml:space="preserve">onexión que vamos a </w:t>
+      </w:r>
+      <w:proofErr w:type="gramStart"/>
+      <w:r>
+        <w:t>usar)</w:t>
+      </w:r>
+      <w:proofErr w:type="spellStart"/>
+      <w:r>
+        <w:t>odcll</w:t>
+      </w:r>
+      <w:proofErr w:type="spellEnd"/>
+      <w:proofErr w:type="gramEnd"/>
+    </w:p>
+    <w:p>
+      <w:pPr>
+        <w:spacing w:line="240" w:lineRule="auto"/>
+      </w:pPr>
+      <w:r>
+        <w:tab/>
+      </w:r>
+      <w:r>
+        <w:rPr>
+          <w:highlight w:val="yellow"/>
+        </w:rPr>
+        <w:t>table=</w:t>
+      </w:r>
+      <w:proofErr w:type="spellStart"/>
+      <w:r>
+        <w:rPr>
+          <w:highlight w:val="yellow"/>
+        </w:rPr>
+        <w:t>cdr</w:t>
+      </w:r>
+      <w:proofErr w:type="spellEnd"/>
+      <w:r>
+        <w:t xml:space="preserve"> (Tabla </w:t>
+      </w:r>
+      <w:r>
+        <w:t>a la que nos vamos a conectar</w:t>
+      </w:r>
+      <w:r>
+        <w:t>)</w:t>
+      </w:r>
+    </w:p>
+    <w:p>
+      <w:pPr>
+        <w:spacing w:line="240" w:lineRule="auto"/>
+      </w:pPr>
+      <w:r>
+        <w:lastRenderedPageBreak/>
+        <w:tab/>
+      </w:r>
+      <w:r>
+        <w:rPr>
+          <w:highlight w:val="yellow"/>
+        </w:rPr>
+        <w:t xml:space="preserve">alias </w:t>
+      </w:r>
+      <w:proofErr w:type="spellStart"/>
+      <w:r>
+        <w:rPr>
+          <w:highlight w:val="yellow"/>
+        </w:rPr>
+        <w:t>start</w:t>
+      </w:r>
+      <w:proofErr w:type="spellEnd"/>
+      <w:r>
+        <w:rPr>
+          <w:highlight w:val="yellow"/>
+        </w:rPr>
+        <w:t>=</w:t>
+      </w:r>
+      <w:proofErr w:type="spellStart"/>
+      <w:r>
+        <w:rPr>
+          <w:highlight w:val="yellow"/>
+        </w:rPr>
+        <w:t>calldate</w:t>
+      </w:r>
+      <w:proofErr w:type="spellEnd"/>
+      <w:r>
+        <w:t xml:space="preserve"> (Primer campo a usar)</w:t>
+      </w:r>
+    </w:p>
+    <w:p>
+      <w:pPr>
+        <w:spacing w:line="240" w:lineRule="auto"/>
+        <w:ind w:firstLine="708"/>
+        <w:jc w:val="center"/>
+      </w:pPr>
+      <w:r>
+        <w:rPr>
+          <w:noProof/>
+        </w:rPr>
+        <w:drawing>
+          <wp:inline distT="0" distB="0" distL="0" distR="0" wp14:anchorId="088B4005" wp14:editId="6123BAEF">
+            <wp:extent cx="4599942" cy="2914650"/>
+            <wp:effectExtent l="0" t="0" r="0" b="0"/>
+            <wp:docPr id="54" name="Imagen 54"/>
+            <wp:cNvGraphicFramePr>
+              <a:graphicFrameLocks xmlns:a="http://schemas.openxmlformats.org/drawingml/2006/main" noChangeAspect="1"/>
+            </wp:cNvGraphicFramePr>
+            <a:graphic xmlns:a="http://schemas.openxmlformats.org/drawingml/2006/main">
+              <a:graphicData uri="http://schemas.openxmlformats.org/drawingml/2006/picture">
+                <pic:pic xmlns:pic="http://schemas.openxmlformats.org/drawingml/2006/picture">
+                  <pic:nvPicPr>
+                    <pic:cNvPr id="1" name=""/>
+                    <pic:cNvPicPr/>
+                  </pic:nvPicPr>
+                  <pic:blipFill>
+                    <a:blip r:embed="rId46"/>
+                    <a:stretch>
+                      <a:fillRect/>
+                    </a:stretch>
+                  </pic:blipFill>
+                  <pic:spPr>
+                    <a:xfrm>
+                      <a:off x="0" y="0"/>
+                      <a:ext cx="4608513" cy="2920081"/>
+                    </a:xfrm>
+                    <a:prstGeom prst="rect">
+                      <a:avLst/>
+                    </a:prstGeom>
+                  </pic:spPr>
+                </pic:pic>
+              </a:graphicData>
+            </a:graphic>
+          </wp:inline>
+        </w:drawing>
+      </w:r>
+    </w:p>
+    <w:p>
+      <w:pPr>
+        <w:spacing w:line="240" w:lineRule="auto"/>
+      </w:pPr>
+      <w:r>
+        <w:t>Después guardamos, entramos a la consola Asterisk y usamos un “</w:t>
+      </w:r>
+      <w:proofErr w:type="spellStart"/>
+      <w:r>
+        <w:t>reload</w:t>
+      </w:r>
+      <w:proofErr w:type="spellEnd"/>
+      <w:r>
+        <w:t>” y hacemos llamadas de prueba.</w:t>
+      </w:r>
+    </w:p>
+    <w:p>
+      <w:pPr>
+        <w:spacing w:line="240" w:lineRule="auto"/>
+      </w:pPr>
+      <w:r>
+        <w:t xml:space="preserve">Luego vamos al </w:t>
+      </w:r>
+      <w:proofErr w:type="spellStart"/>
+      <w:r>
+        <w:t>dbeaver</w:t>
+      </w:r>
+      <w:proofErr w:type="spellEnd"/>
+      <w:r>
+        <w:t xml:space="preserve"> refrescamos con el botón verde y veremos que tiene 3 elementos en este caso.</w:t>
+      </w:r>
+    </w:p>
+    <w:p>
+      <w:pPr>
+        <w:spacing w:line="240" w:lineRule="auto"/>
+        <w:ind w:firstLine="708"/>
+        <w:jc w:val="center"/>
+      </w:pPr>
+      <w:r>
+        <w:rPr>
+          <w:noProof/>
+        </w:rPr>
+        <w:drawing>
+          <wp:inline distT="0" distB="0" distL="0" distR="0" wp14:anchorId="32C748BA" wp14:editId="223DE29C">
+            <wp:extent cx="3152840" cy="2960915"/>
+            <wp:effectExtent l="0" t="0" r="0" b="0"/>
+            <wp:docPr id="57" name="Imagen 57"/>
+            <wp:cNvGraphicFramePr>
+              <a:graphicFrameLocks xmlns:a="http://schemas.openxmlformats.org/drawingml/2006/main" noChangeAspect="1"/>
+            </wp:cNvGraphicFramePr>
+            <a:graphic xmlns:a="http://schemas.openxmlformats.org/drawingml/2006/main">
+              <a:graphicData uri="http://schemas.openxmlformats.org/drawingml/2006/picture">
+                <pic:pic xmlns:pic="http://schemas.openxmlformats.org/drawingml/2006/picture">
+                  <pic:nvPicPr>
+                    <pic:cNvPr id="1" name=""/>
+                    <pic:cNvPicPr/>
+                  </pic:nvPicPr>
+                  <pic:blipFill>
+                    <a:blip r:embed="rId47"/>
+                    <a:stretch>
+                      <a:fillRect/>
+                    </a:stretch>
+                  </pic:blipFill>
+                  <pic:spPr>
+                    <a:xfrm>
+                      <a:off x="0" y="0"/>
+                      <a:ext cx="3164848" cy="2972192"/>
+                    </a:xfrm>
+                    <a:prstGeom prst="rect">
+                      <a:avLst/>
+                    </a:prstGeom>
+                  </pic:spPr>
+                </pic:pic>
+              </a:graphicData>
+            </a:graphic>
+          </wp:inline>
+        </w:drawing>
+      </w:r>
+    </w:p>
+    <w:p>
+      <w:pPr>
+        <w:spacing w:line="240" w:lineRule="auto"/>
+      </w:pPr>
+      <w:r>
+        <w:t>Después cerramos y volvemos a abrir la tabla y ya aparecerán los datos.</w:t>
+      </w:r>
+    </w:p>
+    <w:bookmarkEnd w:id="4"/>
+    <w:p>
+      <w:pPr>
+        <w:spacing w:line="240" w:lineRule="auto"/>
+        <w:ind w:firstLine="708"/>
+      </w:pPr>
+      <w:r>
+        <w:rPr>
+          <w:noProof/>
+        </w:rPr>
+        <w:lastRenderedPageBreak/>
+        <w:drawing>
+          <wp:inline distT="0" distB="0" distL="0" distR="0" wp14:anchorId="3B2B48BF" wp14:editId="0692AB92">
+            <wp:extent cx="5612130" cy="2354580"/>
+            <wp:effectExtent l="0" t="0" r="7620" b="7620"/>
+            <wp:docPr id="58" name="Imagen 58"/>
+            <wp:cNvGraphicFramePr>
+              <a:graphicFrameLocks xmlns:a="http://schemas.openxmlformats.org/drawingml/2006/main" noChangeAspect="1"/>
+            </wp:cNvGraphicFramePr>
+            <a:graphic xmlns:a="http://schemas.openxmlformats.org/drawingml/2006/main">
+              <a:graphicData uri="http://schemas.openxmlformats.org/drawingml/2006/picture">
+                <pic:pic xmlns:pic="http://schemas.openxmlformats.org/drawingml/2006/picture">
+                  <pic:nvPicPr>
+                    <pic:cNvPr id="1" name=""/>
+                    <pic:cNvPicPr/>
+                  </pic:nvPicPr>
+                  <pic:blipFill>
+                    <a:blip r:embed="rId48"/>
+                    <a:stretch>
+                      <a:fillRect/>
+                    </a:stretch>
+                  </pic:blipFill>
+                  <pic:spPr>
+                    <a:xfrm>
+                      <a:off x="0" y="0"/>
+                      <a:ext cx="5612130" cy="2354580"/>
+                    </a:xfrm>
+                    <a:prstGeom prst="rect">
+                      <a:avLst/>
+                    </a:prstGeom>
+                  </pic:spPr>
+                </pic:pic>
+              </a:graphicData>
+            </a:graphic>
+          </wp:inline>
+        </w:drawing>
+      </w:r>
+    </w:p>
+    <w:p>
+      <w:pPr>
+        <w:spacing w:line="240" w:lineRule="auto"/>
+      </w:pPr>
+      <w:r>
+        <w:t>Entre los datos tenemos:</w:t>
+      </w:r>
+    </w:p>
+    <w:p>
+      <w:pPr>
+        <w:pStyle w:val="Prrafodelista"/>
+        <w:numPr>
+          <w:ilvl w:val="0"/>
+          <w:numId w:val="4"/>
+        </w:numPr>
+        <w:spacing w:line="240" w:lineRule="auto"/>
+      </w:pPr>
+      <w:proofErr w:type="spellStart"/>
+      <w:r>
+        <w:t>calldate</w:t>
+      </w:r>
+      <w:proofErr w:type="spellEnd"/>
+      <w:r>
+        <w:t>: fecha y hora.</w:t>
+      </w:r>
+    </w:p>
+    <w:p>
+      <w:pPr>
+        <w:pStyle w:val="Prrafodelista"/>
+        <w:numPr>
+          <w:ilvl w:val="0"/>
+          <w:numId w:val="4"/>
+        </w:numPr>
+        <w:spacing w:line="240" w:lineRule="auto"/>
+      </w:pPr>
+      <w:proofErr w:type="spellStart"/>
+      <w:r>
+        <w:t>src</w:t>
+      </w:r>
+      <w:proofErr w:type="spellEnd"/>
+      <w:r>
+        <w:t>: el origen.</w:t>
+      </w:r>
+    </w:p>
+    <w:p>
+      <w:pPr>
+        <w:pStyle w:val="Prrafodelista"/>
+        <w:numPr>
+          <w:ilvl w:val="0"/>
+          <w:numId w:val="4"/>
+        </w:numPr>
+        <w:spacing w:line="240" w:lineRule="auto"/>
+      </w:pPr>
+      <w:proofErr w:type="spellStart"/>
+      <w:r>
+        <w:t>dst</w:t>
+      </w:r>
+      <w:proofErr w:type="spellEnd"/>
+      <w:r>
+        <w:t>: el destino.</w:t>
+      </w:r>
+    </w:p>
+    <w:p>
+      <w:pPr>
+        <w:pStyle w:val="Prrafodelista"/>
+        <w:numPr>
+          <w:ilvl w:val="0"/>
+          <w:numId w:val="4"/>
+        </w:numPr>
+        <w:spacing w:line="240" w:lineRule="auto"/>
+      </w:pPr>
+      <w:proofErr w:type="spellStart"/>
+      <w:r>
+        <w:t>dcontext</w:t>
+      </w:r>
+      <w:proofErr w:type="spellEnd"/>
+      <w:r>
+        <w:t>: el contexto.</w:t>
+      </w:r>
+    </w:p>
+    <w:p>
+      <w:pPr>
+        <w:pStyle w:val="Prrafodelista"/>
+        <w:numPr>
+          <w:ilvl w:val="0"/>
+          <w:numId w:val="4"/>
+        </w:numPr>
+        <w:spacing w:line="240" w:lineRule="auto"/>
+      </w:pPr>
+      <w:proofErr w:type="spellStart"/>
+      <w:r>
+        <w:t>channel</w:t>
+      </w:r>
+      <w:proofErr w:type="spellEnd"/>
+      <w:r>
+        <w:t xml:space="preserve"> y </w:t>
+      </w:r>
+      <w:proofErr w:type="spellStart"/>
+      <w:r>
+        <w:t>dstchannel</w:t>
+      </w:r>
+      <w:proofErr w:type="spellEnd"/>
+      <w:r>
+        <w:t>: los canales.</w:t>
+      </w:r>
+    </w:p>
+    <w:p>
+      <w:pPr>
+        <w:pStyle w:val="Prrafodelista"/>
+        <w:numPr>
+          <w:ilvl w:val="0"/>
+          <w:numId w:val="4"/>
+        </w:numPr>
+        <w:spacing w:line="240" w:lineRule="auto"/>
+        <w:rPr>
+          <w:lang w:val="en-US"/>
+        </w:rPr>
+      </w:pPr>
+      <w:proofErr w:type="spellStart"/>
+      <w:r>
+        <w:rPr>
+          <w:lang w:val="en-US"/>
+        </w:rPr>
+        <w:t>lastapp</w:t>
+      </w:r>
+      <w:proofErr w:type="spellEnd"/>
+      <w:r>
+        <w:rPr>
+          <w:lang w:val="en-US"/>
+        </w:rPr>
+        <w:t xml:space="preserve">: </w:t>
+      </w:r>
+      <w:r>
+        <w:t>aplicación usada.</w:t>
+      </w:r>
+    </w:p>
+    <w:p>
+      <w:pPr>
+        <w:pStyle w:val="Prrafodelista"/>
+        <w:numPr>
+          <w:ilvl w:val="0"/>
+          <w:numId w:val="4"/>
+        </w:numPr>
+        <w:spacing w:line="240" w:lineRule="auto"/>
+      </w:pPr>
+      <w:proofErr w:type="spellStart"/>
+      <w:r>
+        <w:t>disposition</w:t>
+      </w:r>
+      <w:proofErr w:type="spellEnd"/>
+      <w:r>
+        <w:t>: si la llamada f</w:t>
+      </w:r>
+      <w:r>
+        <w:t>ue contestada o no.</w:t>
+      </w:r>
+    </w:p>
+    <w:p>
+      <w:pPr>
+        <w:pStyle w:val="Prrafodelista"/>
+        <w:numPr>
+          <w:ilvl w:val="0"/>
+          <w:numId w:val="4"/>
+        </w:numPr>
+        <w:spacing w:line="240" w:lineRule="auto"/>
+      </w:pPr>
+      <w:proofErr w:type="spellStart"/>
+      <w:r>
+        <w:t>duration</w:t>
+      </w:r>
+      <w:proofErr w:type="spellEnd"/>
+      <w:r>
+        <w:t>: duración de la llamada.</w:t>
+      </w:r>
+    </w:p>
+    <w:p>
+      <w:pPr>
+        <w:pStyle w:val="Prrafodelista"/>
+        <w:numPr>
+          <w:ilvl w:val="0"/>
+          <w:numId w:val="4"/>
+        </w:numPr>
+        <w:spacing w:line="240" w:lineRule="auto"/>
+      </w:pPr>
+      <w:proofErr w:type="spellStart"/>
+      <w:r>
+        <w:t>uniqueid</w:t>
+      </w:r>
+      <w:proofErr w:type="spellEnd"/>
+      <w:r>
+        <w:t>: ID para identificar la llamada.</w:t>
+      </w:r>
+    </w:p>
+    <w:p>
+      <w:pPr>
+        <w:spacing w:line="240" w:lineRule="auto"/>
+      </w:pPr>
+    </w:p>
+    <w:p>
+      <w:pPr>
+        <w:spacing w:line="240" w:lineRule="auto"/>
+      </w:pPr>
+    </w:p>
+    <w:p>
+      <w:pPr>
+        <w:spacing w:line="240" w:lineRule="auto"/>
+      </w:pPr>
+    </w:p>
+    <w:p>
+      <w:pPr>
+        <w:spacing w:line="240" w:lineRule="auto"/>
+      </w:pPr>
+    </w:p>
+    <w:p>
+      <w:pPr>
+        <w:spacing w:line="240" w:lineRule="auto"/>
+      </w:pPr>
+    </w:p>
+    <w:p>
+      <w:pPr>
+        <w:spacing w:line="240" w:lineRule="auto"/>
+      </w:pPr>
+    </w:p>
+    <w:p>
+      <w:pPr>
+        <w:spacing w:line="240" w:lineRule="auto"/>
+      </w:pPr>
+    </w:p>
+    <w:p/>
+    <w:p>
+      <w:pPr>
+        <w:jc w:val="center"/>
+      </w:pPr>
+    </w:p>
+    <w:p>
+      <w:pPr>
+        <w:jc w:val="center"/>
+      </w:pPr>
+    </w:p>
+    <w:p>
+      <w:pPr>
+        <w:jc w:val="center"/>
+      </w:pPr>
+    </w:p>
+    <w:p>
+      <w:pPr>
+        <w:jc w:val="center"/>
+      </w:pPr>
+    </w:p>
+    <w:p>
+      <w:pPr>
+        <w:jc w:val="center"/>
+      </w:pPr>
+    </w:p>
+    <w:p>
+      <w:pPr>
+        <w:jc w:val="center"/>
+      </w:pPr>
+    </w:p>
     <w:p>
       <w:pPr>
         <w:jc w:val="center"/>
@@ -4322,16 +6546,16 @@
     </w:lvl>
   </w:abstractNum>
   <w:abstractNum w:abstractNumId="2" w15:restartNumberingAfterBreak="0">
-    <w:nsid w:val="7D72474F"/>
+    <w:nsid w:val="6CC33C36"/>
     <w:multiLevelType w:val="hybridMultilevel"/>
-    <w:tmpl w:val="B3402D34"/>
+    <w:tmpl w:val="22E87128"/>
     <w:lvl w:ilvl="0" w:tplc="080A0001">
       <w:start w:val="1"/>
       <w:numFmt w:val="bullet"/>
       <w:lvlText w:val=""/>
       <w:lvlJc w:val="left"/>
       <w:pPr>
-        <w:ind w:left="1428" w:hanging="360"/>
+        <w:ind w:left="1423" w:hanging="360"/>
       </w:pPr>
       <w:rPr>
         <w:rFonts w:ascii="Symbol" w:hAnsi="Symbol" w:hint="default"/>
@@ -4343,7 +6567,7 @@
       <w:lvlText w:val="o"/>
       <w:lvlJc w:val="left"/>
       <w:pPr>
-        <w:ind w:left="2148" w:hanging="360"/>
+        <w:ind w:left="2143" w:hanging="360"/>
       </w:pPr>
       <w:rPr>
         <w:rFonts w:ascii="Courier New" w:hAnsi="Courier New" w:cs="Courier New" w:hint="default"/>
@@ -4355,7 +6579,7 @@
       <w:lvlText w:val=""/>
       <w:lvlJc w:val="left"/>
       <w:pPr>
-        <w:ind w:left="2868" w:hanging="360"/>
+        <w:ind w:left="2863" w:hanging="360"/>
       </w:pPr>
       <w:rPr>
         <w:rFonts w:ascii="Wingdings" w:hAnsi="Wingdings" w:hint="default"/>
@@ -4367,7 +6591,7 @@
       <w:lvlText w:val=""/>
       <w:lvlJc w:val="left"/>
       <w:pPr>
-        <w:ind w:left="3588" w:hanging="360"/>
+        <w:ind w:left="3583" w:hanging="360"/>
       </w:pPr>
       <w:rPr>
         <w:rFonts w:ascii="Symbol" w:hAnsi="Symbol" w:hint="default"/>
@@ -4379,7 +6603,7 @@
       <w:lvlText w:val="o"/>
       <w:lvlJc w:val="left"/>
       <w:pPr>
-        <w:ind w:left="4308" w:hanging="360"/>
+        <w:ind w:left="4303" w:hanging="360"/>
       </w:pPr>
       <w:rPr>
         <w:rFonts w:ascii="Courier New" w:hAnsi="Courier New" w:cs="Courier New" w:hint="default"/>
@@ -4391,7 +6615,7 @@
       <w:lvlText w:val=""/>
       <w:lvlJc w:val="left"/>
       <w:pPr>
-        <w:ind w:left="5028" w:hanging="360"/>
+        <w:ind w:left="5023" w:hanging="360"/>
       </w:pPr>
       <w:rPr>
         <w:rFonts w:ascii="Wingdings" w:hAnsi="Wingdings" w:hint="default"/>
@@ -4403,7 +6627,7 @@
       <w:lvlText w:val=""/>
       <w:lvlJc w:val="left"/>
       <w:pPr>
-        <w:ind w:left="5748" w:hanging="360"/>
+        <w:ind w:left="5743" w:hanging="360"/>
       </w:pPr>
       <w:rPr>
         <w:rFonts w:ascii="Symbol" w:hAnsi="Symbol" w:hint="default"/>
@@ -4415,7 +6639,7 @@
       <w:lvlText w:val="o"/>
       <w:lvlJc w:val="left"/>
       <w:pPr>
-        <w:ind w:left="6468" w:hanging="360"/>
+        <w:ind w:left="6463" w:hanging="360"/>
       </w:pPr>
       <w:rPr>
         <w:rFonts w:ascii="Courier New" w:hAnsi="Courier New" w:cs="Courier New" w:hint="default"/>
@@ -4427,6 +6651,119 @@
       <w:lvlText w:val=""/>
       <w:lvlJc w:val="left"/>
       <w:pPr>
+        <w:ind w:left="7183" w:hanging="360"/>
+      </w:pPr>
+      <w:rPr>
+        <w:rFonts w:ascii="Wingdings" w:hAnsi="Wingdings" w:hint="default"/>
+      </w:rPr>
+    </w:lvl>
+  </w:abstractNum>
+  <w:abstractNum w:abstractNumId="3" w15:restartNumberingAfterBreak="0">
+    <w:nsid w:val="7D72474F"/>
+    <w:multiLevelType w:val="hybridMultilevel"/>
+    <w:tmpl w:val="B3402D34"/>
+    <w:lvl w:ilvl="0" w:tplc="080A0001">
+      <w:start w:val="1"/>
+      <w:numFmt w:val="bullet"/>
+      <w:lvlText w:val=""/>
+      <w:lvlJc w:val="left"/>
+      <w:pPr>
+        <w:ind w:left="1428" w:hanging="360"/>
+      </w:pPr>
+      <w:rPr>
+        <w:rFonts w:ascii="Symbol" w:hAnsi="Symbol" w:hint="default"/>
+      </w:rPr>
+    </w:lvl>
+    <w:lvl w:ilvl="1" w:tplc="080A0003" w:tentative="1">
+      <w:start w:val="1"/>
+      <w:numFmt w:val="bullet"/>
+      <w:lvlText w:val="o"/>
+      <w:lvlJc w:val="left"/>
+      <w:pPr>
+        <w:ind w:left="2148" w:hanging="360"/>
+      </w:pPr>
+      <w:rPr>
+        <w:rFonts w:ascii="Courier New" w:hAnsi="Courier New" w:cs="Courier New" w:hint="default"/>
+      </w:rPr>
+    </w:lvl>
+    <w:lvl w:ilvl="2" w:tplc="080A0005" w:tentative="1">
+      <w:start w:val="1"/>
+      <w:numFmt w:val="bullet"/>
+      <w:lvlText w:val=""/>
+      <w:lvlJc w:val="left"/>
+      <w:pPr>
+        <w:ind w:left="2868" w:hanging="360"/>
+      </w:pPr>
+      <w:rPr>
+        <w:rFonts w:ascii="Wingdings" w:hAnsi="Wingdings" w:hint="default"/>
+      </w:rPr>
+    </w:lvl>
+    <w:lvl w:ilvl="3" w:tplc="080A0001" w:tentative="1">
+      <w:start w:val="1"/>
+      <w:numFmt w:val="bullet"/>
+      <w:lvlText w:val=""/>
+      <w:lvlJc w:val="left"/>
+      <w:pPr>
+        <w:ind w:left="3588" w:hanging="360"/>
+      </w:pPr>
+      <w:rPr>
+        <w:rFonts w:ascii="Symbol" w:hAnsi="Symbol" w:hint="default"/>
+      </w:rPr>
+    </w:lvl>
+    <w:lvl w:ilvl="4" w:tplc="080A0003" w:tentative="1">
+      <w:start w:val="1"/>
+      <w:numFmt w:val="bullet"/>
+      <w:lvlText w:val="o"/>
+      <w:lvlJc w:val="left"/>
+      <w:pPr>
+        <w:ind w:left="4308" w:hanging="360"/>
+      </w:pPr>
+      <w:rPr>
+        <w:rFonts w:ascii="Courier New" w:hAnsi="Courier New" w:cs="Courier New" w:hint="default"/>
+      </w:rPr>
+    </w:lvl>
+    <w:lvl w:ilvl="5" w:tplc="080A0005" w:tentative="1">
+      <w:start w:val="1"/>
+      <w:numFmt w:val="bullet"/>
+      <w:lvlText w:val=""/>
+      <w:lvlJc w:val="left"/>
+      <w:pPr>
+        <w:ind w:left="5028" w:hanging="360"/>
+      </w:pPr>
+      <w:rPr>
+        <w:rFonts w:ascii="Wingdings" w:hAnsi="Wingdings" w:hint="default"/>
+      </w:rPr>
+    </w:lvl>
+    <w:lvl w:ilvl="6" w:tplc="080A0001" w:tentative="1">
+      <w:start w:val="1"/>
+      <w:numFmt w:val="bullet"/>
+      <w:lvlText w:val=""/>
+      <w:lvlJc w:val="left"/>
+      <w:pPr>
+        <w:ind w:left="5748" w:hanging="360"/>
+      </w:pPr>
+      <w:rPr>
+        <w:rFonts w:ascii="Symbol" w:hAnsi="Symbol" w:hint="default"/>
+      </w:rPr>
+    </w:lvl>
+    <w:lvl w:ilvl="7" w:tplc="080A0003" w:tentative="1">
+      <w:start w:val="1"/>
+      <w:numFmt w:val="bullet"/>
+      <w:lvlText w:val="o"/>
+      <w:lvlJc w:val="left"/>
+      <w:pPr>
+        <w:ind w:left="6468" w:hanging="360"/>
+      </w:pPr>
+      <w:rPr>
+        <w:rFonts w:ascii="Courier New" w:hAnsi="Courier New" w:cs="Courier New" w:hint="default"/>
+      </w:rPr>
+    </w:lvl>
+    <w:lvl w:ilvl="8" w:tplc="080A0005" w:tentative="1">
+      <w:start w:val="1"/>
+      <w:numFmt w:val="bullet"/>
+      <w:lvlText w:val=""/>
+      <w:lvlJc w:val="left"/>
+      <w:pPr>
         <w:ind w:left="7188" w:hanging="360"/>
       </w:pPr>
       <w:rPr>
@@ -4435,13 +6772,16 @@
     </w:lvl>
   </w:abstractNum>
   <w:num w:numId="1" w16cid:durableId="691347132">
-    <w:abstractNumId w:val="2"/>
+    <w:abstractNumId w:val="3"/>
   </w:num>
   <w:num w:numId="2" w16cid:durableId="1345664134">
     <w:abstractNumId w:val="0"/>
   </w:num>
   <w:num w:numId="3" w16cid:durableId="724254547">
     <w:abstractNumId w:val="1"/>
+  </w:num>
+  <w:num w:numId="4" w16cid:durableId="328944355">
+    <w:abstractNumId w:val="2"/>
   </w:num>
 </w:numbering>
 </file>
@@ -4569,6 +6909,7 @@
     <w:lsdException w:name="HTML Sample" w:semiHidden="1" w:unhideWhenUsed="1"/>
     <w:lsdException w:name="HTML Typewriter" w:semiHidden="1" w:unhideWhenUsed="1"/>
     <w:lsdException w:name="HTML Variable" w:semiHidden="1" w:unhideWhenUsed="1"/>
+    <w:lsdException w:name="Normal Table" w:semiHidden="1" w:unhideWhenUsed="1"/>
     <w:lsdException w:name="annotation subject" w:semiHidden="1" w:unhideWhenUsed="1"/>
     <w:lsdException w:name="No List" w:semiHidden="1" w:unhideWhenUsed="1"/>
     <w:lsdException w:name="Outline List 1" w:semiHidden="1" w:unhideWhenUsed="1"/>
@@ -4615,8 +6956,10 @@
     <w:lsdException w:name="Table Subtle 2" w:semiHidden="1" w:unhideWhenUsed="1"/>
     <w:lsdException w:name="Table Web 1" w:semiHidden="1" w:unhideWhenUsed="1"/>
     <w:lsdException w:name="Table Web 2" w:semiHidden="1" w:unhideWhenUsed="1"/>
+    <w:lsdException w:name="Table Web 3" w:semiHidden="1" w:unhideWhenUsed="1"/>
     <w:lsdException w:name="Balloon Text" w:semiHidden="1" w:unhideWhenUsed="1"/>
     <w:lsdException w:name="Table Grid" w:uiPriority="39"/>
+    <w:lsdException w:name="Table Theme" w:semiHidden="1" w:unhideWhenUsed="1"/>
     <w:lsdException w:name="Placeholder Text" w:semiHidden="1"/>
     <w:lsdException w:name="No Spacing" w:uiPriority="1" w:qFormat="1"/>
     <w:lsdException w:name="Light Shading" w:uiPriority="60"/>

</xml_diff>